<commit_message>
files added. script changed
</commit_message>
<xml_diff>
--- a/Writing_literature/study_variables_analysis_vs_validation.docx
+++ b/Writing_literature/study_variables_analysis_vs_validation.docx
@@ -158,12 +158,7 @@
           </w:tcPr>
           <w:p>
             <w:r>
-              <w:t>African Am (%</w:t>
-            </w:r>
-            <w:bookmarkStart w:id="0" w:name="_GoBack"/>
-            <w:bookmarkEnd w:id="0"/>
-            <w:r>
-              <w:t xml:space="preserve"> pop in 2017), County Health Ranking 2019</w:t>
+              <w:t>African Am (% pop in 2017), County Health Ranking 2019</w:t>
             </w:r>
           </w:p>
         </w:tc>
@@ -279,27 +274,13 @@
             <w:tcW w:w="4675" w:type="dxa"/>
           </w:tcPr>
           <w:p>
-            <w:pPr>
-              <w:rPr>
-                <w:highlight w:val="red"/>
-              </w:rPr>
-            </w:pPr>
-            <w:r>
-              <w:rPr>
-                <w:highlight w:val="red"/>
-              </w:rPr>
+            <w:r>
               <w:t xml:space="preserve">Unemployment Rate (% June 2017), </w:t>
             </w:r>
             <w:r>
-              <w:rPr>
-                <w:highlight w:val="red"/>
-              </w:rPr>
               <w:t>Bureau</w:t>
             </w:r>
             <w:r>
-              <w:rPr>
-                <w:highlight w:val="red"/>
-              </w:rPr>
               <w:t xml:space="preserve"> of statistics</w:t>
             </w:r>
           </w:p>
@@ -309,15 +290,7 @@
             <w:tcW w:w="4675" w:type="dxa"/>
           </w:tcPr>
           <w:p>
-            <w:pPr>
-              <w:rPr>
-                <w:highlight w:val="red"/>
-              </w:rPr>
-            </w:pPr>
-            <w:r>
-              <w:rPr>
-                <w:highlight w:val="red"/>
-              </w:rPr>
+            <w:r>
               <w:t>Unemployment Rate (% 2017), County Health Ranking</w:t>
             </w:r>
           </w:p>
@@ -384,6 +357,9 @@
             <w:r>
               <w:t>, US Census Bureau 2017</w:t>
             </w:r>
+            <w:r>
+              <w:t xml:space="preserve"> {We’ll divide this # by the Texas Median INCOME TO GET %}</w:t>
+            </w:r>
           </w:p>
         </w:tc>
         <w:tc>
@@ -399,6 +375,12 @@
             </w:r>
             <w:r>
               <w:t xml:space="preserve"> 2019</w:t>
+            </w:r>
+            <w:r>
+              <w:t xml:space="preserve"> </w:t>
+            </w:r>
+            <w:r>
+              <w:t>{We’ll divide this # by the Texas Median INCOME TO GET %}</w:t>
             </w:r>
           </w:p>
         </w:tc>
@@ -502,6 +484,9 @@
               <w:t>, USDA 2017, “</w:t>
             </w:r>
             <w:r>
+              <w:t>PCT_</w:t>
+            </w:r>
+            <w:r>
               <w:t>LACCESS_POP15</w:t>
             </w:r>
             <w:r>
@@ -533,6 +518,17 @@
           </w:tcPr>
           <w:p>
             <w:r>
+              <w:t>NEVERMIND NOD CNTY D</w:t>
+            </w:r>
+            <w:r>
+              <w:t xml:space="preserve">ATA </w:t>
+            </w:r>
+            <w:proofErr w:type="gramStart"/>
+            <w:r>
+              <w:t>…..</w:t>
+            </w:r>
+            <w:proofErr w:type="gramEnd"/>
+            <w:r>
               <w:t>SNAP participants (% pop</w:t>
             </w:r>
             <w:r>
@@ -616,7 +612,13 @@
               <w:t>ironment index</w:t>
             </w:r>
             <w:r>
-              <w:t xml:space="preserve"> (1-10 scale)</w:t>
+              <w:t xml:space="preserve"> (1-10 scale</w:t>
+            </w:r>
+            <w:r>
+              <w:t xml:space="preserve"> higher is better, 2016</w:t>
+            </w:r>
+            <w:r>
+              <w:t>)</w:t>
             </w:r>
             <w:r>
               <w:t>, County Health Ranking</w:t>
@@ -643,10 +645,7 @@
               <w:t>)</w:t>
             </w:r>
             <w:r>
-              <w:t xml:space="preserve">, </w:t>
-            </w:r>
-            <w:r>
-              <w:t>County Health Ranking 2019</w:t>
+              <w:t>, County Health Ranking 2019</w:t>
             </w:r>
           </w:p>
         </w:tc>
@@ -659,6 +658,600 @@
               <w:t>??????????????????????</w:t>
             </w:r>
           </w:p>
+        </w:tc>
+      </w:tr>
+    </w:tbl>
+    <w:p/>
+    <w:p/>
+    <w:tbl>
+      <w:tblPr>
+        <w:tblStyle w:val="TableGrid"/>
+        <w:tblW w:w="0" w:type="auto"/>
+        <w:tblLook w:val="04A0" w:firstRow="1" w:lastRow="0" w:firstColumn="1" w:lastColumn="0" w:noHBand="0" w:noVBand="1"/>
+      </w:tblPr>
+      <w:tblGrid>
+        <w:gridCol w:w="4675"/>
+        <w:gridCol w:w="4675"/>
+      </w:tblGrid>
+      <w:tr>
+        <w:tc>
+          <w:tcPr>
+            <w:tcW w:w="4675" w:type="dxa"/>
+          </w:tcPr>
+          <w:p>
+            <w:r>
+              <w:t>Source</w:t>
+            </w:r>
+          </w:p>
+        </w:tc>
+        <w:tc>
+          <w:tcPr>
+            <w:tcW w:w="4675" w:type="dxa"/>
+          </w:tcPr>
+          <w:p>
+            <w:r>
+              <w:t>Acronym</w:t>
+            </w:r>
+          </w:p>
+        </w:tc>
+      </w:tr>
+      <w:tr>
+        <w:tc>
+          <w:tcPr>
+            <w:tcW w:w="4675" w:type="dxa"/>
+          </w:tcPr>
+          <w:p>
+            <w:r>
+              <w:t>US Census Bureau</w:t>
+            </w:r>
+          </w:p>
+        </w:tc>
+        <w:tc>
+          <w:tcPr>
+            <w:tcW w:w="4675" w:type="dxa"/>
+          </w:tcPr>
+          <w:p>
+            <w:proofErr w:type="spellStart"/>
+            <w:r>
+              <w:t>ucb</w:t>
+            </w:r>
+            <w:proofErr w:type="spellEnd"/>
+          </w:p>
+        </w:tc>
+      </w:tr>
+      <w:tr>
+        <w:tc>
+          <w:tcPr>
+            <w:tcW w:w="4675" w:type="dxa"/>
+          </w:tcPr>
+          <w:p>
+            <w:r>
+              <w:t>Bureau of Labor Statistics</w:t>
+            </w:r>
+          </w:p>
+        </w:tc>
+        <w:tc>
+          <w:tcPr>
+            <w:tcW w:w="4675" w:type="dxa"/>
+          </w:tcPr>
+          <w:p>
+            <w:r>
+              <w:t>bls</w:t>
+            </w:r>
+          </w:p>
+        </w:tc>
+      </w:tr>
+      <w:tr>
+        <w:tc>
+          <w:tcPr>
+            <w:tcW w:w="4675" w:type="dxa"/>
+          </w:tcPr>
+          <w:p>
+            <w:r>
+              <w:t>County Health Ranking</w:t>
+            </w:r>
+          </w:p>
+        </w:tc>
+        <w:tc>
+          <w:tcPr>
+            <w:tcW w:w="4675" w:type="dxa"/>
+          </w:tcPr>
+          <w:p>
+            <w:proofErr w:type="spellStart"/>
+            <w:r>
+              <w:t>chr</w:t>
+            </w:r>
+            <w:proofErr w:type="spellEnd"/>
+          </w:p>
+        </w:tc>
+      </w:tr>
+      <w:tr>
+        <w:tc>
+          <w:tcPr>
+            <w:tcW w:w="4675" w:type="dxa"/>
+          </w:tcPr>
+          <w:p>
+            <w:r>
+              <w:t>US</w:t>
+            </w:r>
+            <w:r>
+              <w:t xml:space="preserve"> Department of Agriculture</w:t>
+            </w:r>
+          </w:p>
+        </w:tc>
+        <w:tc>
+          <w:tcPr>
+            <w:tcW w:w="4675" w:type="dxa"/>
+          </w:tcPr>
+          <w:p>
+            <w:proofErr w:type="spellStart"/>
+            <w:r>
+              <w:t>usda</w:t>
+            </w:r>
+            <w:proofErr w:type="spellEnd"/>
+          </w:p>
+        </w:tc>
+      </w:tr>
+      <w:tr>
+        <w:tc>
+          <w:tcPr>
+            <w:tcW w:w="4675" w:type="dxa"/>
+          </w:tcPr>
+          <w:p>
+            <w:r>
+              <w:t xml:space="preserve">US </w:t>
+            </w:r>
+            <w:proofErr w:type="gramStart"/>
+            <w:r>
+              <w:t>Census  Small</w:t>
+            </w:r>
+            <w:proofErr w:type="gramEnd"/>
+            <w:r>
+              <w:t xml:space="preserve"> Area Income </w:t>
+            </w:r>
+          </w:p>
+        </w:tc>
+        <w:tc>
+          <w:tcPr>
+            <w:tcW w:w="4675" w:type="dxa"/>
+          </w:tcPr>
+          <w:p>
+            <w:proofErr w:type="spellStart"/>
+            <w:r>
+              <w:t>saipe</w:t>
+            </w:r>
+            <w:proofErr w:type="spellEnd"/>
+          </w:p>
+        </w:tc>
+      </w:tr>
+    </w:tbl>
+    <w:p/>
+    <w:p/>
+    <w:tbl>
+      <w:tblPr>
+        <w:tblStyle w:val="TableGrid"/>
+        <w:tblW w:w="0" w:type="auto"/>
+        <w:tblLook w:val="04A0" w:firstRow="1" w:lastRow="0" w:firstColumn="1" w:lastColumn="0" w:noHBand="0" w:noVBand="1"/>
+      </w:tblPr>
+      <w:tblGrid>
+        <w:gridCol w:w="3116"/>
+        <w:gridCol w:w="3117"/>
+        <w:gridCol w:w="3117"/>
+      </w:tblGrid>
+      <w:tr>
+        <w:tc>
+          <w:tcPr>
+            <w:tcW w:w="3116" w:type="dxa"/>
+          </w:tcPr>
+          <w:p>
+            <w:r>
+              <w:t>Variable</w:t>
+            </w:r>
+          </w:p>
+        </w:tc>
+        <w:tc>
+          <w:tcPr>
+            <w:tcW w:w="3117" w:type="dxa"/>
+          </w:tcPr>
+          <w:p>
+            <w:r>
+              <w:t>Analysis Variable</w:t>
+            </w:r>
+          </w:p>
+        </w:tc>
+        <w:tc>
+          <w:tcPr>
+            <w:tcW w:w="3117" w:type="dxa"/>
+          </w:tcPr>
+          <w:p>
+            <w:r>
+              <w:t>Validation Variable</w:t>
+            </w:r>
+          </w:p>
+        </w:tc>
+      </w:tr>
+      <w:tr>
+        <w:tc>
+          <w:tcPr>
+            <w:tcW w:w="3116" w:type="dxa"/>
+          </w:tcPr>
+          <w:p>
+            <w:proofErr w:type="spellStart"/>
+            <w:r>
+              <w:t>En_burden</w:t>
+            </w:r>
+            <w:proofErr w:type="spellEnd"/>
+          </w:p>
+        </w:tc>
+        <w:tc>
+          <w:tcPr>
+            <w:tcW w:w="3117" w:type="dxa"/>
+          </w:tcPr>
+          <w:p>
+            <w:r>
+              <w:t>Lmi_burdenx100</w:t>
+            </w:r>
+          </w:p>
+        </w:tc>
+        <w:tc>
+          <w:tcPr>
+            <w:tcW w:w="3117" w:type="dxa"/>
+          </w:tcPr>
+          <w:p>
+            <w:r>
+              <w:t>Lmi_burdenx100</w:t>
+            </w:r>
+          </w:p>
+        </w:tc>
+      </w:tr>
+      <w:tr>
+        <w:tc>
+          <w:tcPr>
+            <w:tcW w:w="3116" w:type="dxa"/>
+          </w:tcPr>
+          <w:p>
+            <w:proofErr w:type="spellStart"/>
+            <w:r>
+              <w:t>fip</w:t>
+            </w:r>
+            <w:proofErr w:type="spellEnd"/>
+          </w:p>
+        </w:tc>
+        <w:tc>
+          <w:tcPr>
+            <w:tcW w:w="3117" w:type="dxa"/>
+          </w:tcPr>
+          <w:p>
+            <w:bookmarkStart w:id="0" w:name="_GoBack"/>
+            <w:bookmarkEnd w:id="0"/>
+          </w:p>
+        </w:tc>
+        <w:tc>
+          <w:tcPr>
+            <w:tcW w:w="3117" w:type="dxa"/>
+          </w:tcPr>
+          <w:p/>
+        </w:tc>
+      </w:tr>
+      <w:tr>
+        <w:tc>
+          <w:tcPr>
+            <w:tcW w:w="3116" w:type="dxa"/>
+          </w:tcPr>
+          <w:p>
+            <w:proofErr w:type="spellStart"/>
+            <w:r>
+              <w:t>pcnt_hisp</w:t>
+            </w:r>
+            <w:proofErr w:type="spellEnd"/>
+          </w:p>
+        </w:tc>
+        <w:tc>
+          <w:tcPr>
+            <w:tcW w:w="3117" w:type="dxa"/>
+          </w:tcPr>
+          <w:p/>
+        </w:tc>
+        <w:tc>
+          <w:tcPr>
+            <w:tcW w:w="3117" w:type="dxa"/>
+          </w:tcPr>
+          <w:p/>
+        </w:tc>
+      </w:tr>
+      <w:tr>
+        <w:tc>
+          <w:tcPr>
+            <w:tcW w:w="3116" w:type="dxa"/>
+          </w:tcPr>
+          <w:p>
+            <w:proofErr w:type="spellStart"/>
+            <w:r>
+              <w:t>pcnt_blk</w:t>
+            </w:r>
+            <w:proofErr w:type="spellEnd"/>
+          </w:p>
+        </w:tc>
+        <w:tc>
+          <w:tcPr>
+            <w:tcW w:w="3117" w:type="dxa"/>
+          </w:tcPr>
+          <w:p/>
+        </w:tc>
+        <w:tc>
+          <w:tcPr>
+            <w:tcW w:w="3117" w:type="dxa"/>
+          </w:tcPr>
+          <w:p/>
+        </w:tc>
+      </w:tr>
+      <w:tr>
+        <w:tc>
+          <w:tcPr>
+            <w:tcW w:w="3116" w:type="dxa"/>
+          </w:tcPr>
+          <w:p>
+            <w:proofErr w:type="spellStart"/>
+            <w:r>
+              <w:t>pcnt_rural</w:t>
+            </w:r>
+            <w:proofErr w:type="spellEnd"/>
+          </w:p>
+        </w:tc>
+        <w:tc>
+          <w:tcPr>
+            <w:tcW w:w="3117" w:type="dxa"/>
+          </w:tcPr>
+          <w:p/>
+        </w:tc>
+        <w:tc>
+          <w:tcPr>
+            <w:tcW w:w="3117" w:type="dxa"/>
+          </w:tcPr>
+          <w:p/>
+        </w:tc>
+      </w:tr>
+      <w:tr>
+        <w:tc>
+          <w:tcPr>
+            <w:tcW w:w="3116" w:type="dxa"/>
+          </w:tcPr>
+          <w:p>
+            <w:proofErr w:type="spellStart"/>
+            <w:r>
+              <w:t>pcnt_sr</w:t>
+            </w:r>
+            <w:proofErr w:type="spellEnd"/>
+          </w:p>
+        </w:tc>
+        <w:tc>
+          <w:tcPr>
+            <w:tcW w:w="3117" w:type="dxa"/>
+          </w:tcPr>
+          <w:p/>
+        </w:tc>
+        <w:tc>
+          <w:tcPr>
+            <w:tcW w:w="3117" w:type="dxa"/>
+          </w:tcPr>
+          <w:p/>
+        </w:tc>
+      </w:tr>
+      <w:tr>
+        <w:tc>
+          <w:tcPr>
+            <w:tcW w:w="3116" w:type="dxa"/>
+          </w:tcPr>
+          <w:p>
+            <w:proofErr w:type="spellStart"/>
+            <w:r>
+              <w:t>pcnt_unemp</w:t>
+            </w:r>
+            <w:proofErr w:type="spellEnd"/>
+          </w:p>
+        </w:tc>
+        <w:tc>
+          <w:tcPr>
+            <w:tcW w:w="3117" w:type="dxa"/>
+          </w:tcPr>
+          <w:p/>
+        </w:tc>
+        <w:tc>
+          <w:tcPr>
+            <w:tcW w:w="3117" w:type="dxa"/>
+          </w:tcPr>
+          <w:p/>
+        </w:tc>
+      </w:tr>
+      <w:tr>
+        <w:tc>
+          <w:tcPr>
+            <w:tcW w:w="3116" w:type="dxa"/>
+          </w:tcPr>
+          <w:p>
+            <w:proofErr w:type="spellStart"/>
+            <w:r>
+              <w:t>pcnt_pov</w:t>
+            </w:r>
+            <w:proofErr w:type="spellEnd"/>
+          </w:p>
+        </w:tc>
+        <w:tc>
+          <w:tcPr>
+            <w:tcW w:w="3117" w:type="dxa"/>
+          </w:tcPr>
+          <w:p/>
+        </w:tc>
+        <w:tc>
+          <w:tcPr>
+            <w:tcW w:w="3117" w:type="dxa"/>
+          </w:tcPr>
+          <w:p/>
+        </w:tc>
+      </w:tr>
+      <w:tr>
+        <w:tc>
+          <w:tcPr>
+            <w:tcW w:w="3116" w:type="dxa"/>
+          </w:tcPr>
+          <w:p>
+            <w:proofErr w:type="spellStart"/>
+            <w:r>
+              <w:t>pcnt_income</w:t>
+            </w:r>
+            <w:proofErr w:type="spellEnd"/>
+          </w:p>
+        </w:tc>
+        <w:tc>
+          <w:tcPr>
+            <w:tcW w:w="3117" w:type="dxa"/>
+          </w:tcPr>
+          <w:p>
+            <w:proofErr w:type="spellStart"/>
+            <w:r>
+              <w:t>pcnt_income</w:t>
+            </w:r>
+            <w:r>
+              <w:t>_saipe</w:t>
+            </w:r>
+            <w:proofErr w:type="spellEnd"/>
+          </w:p>
+        </w:tc>
+        <w:tc>
+          <w:tcPr>
+            <w:tcW w:w="3117" w:type="dxa"/>
+          </w:tcPr>
+          <w:p/>
+        </w:tc>
+      </w:tr>
+      <w:tr>
+        <w:tc>
+          <w:tcPr>
+            <w:tcW w:w="3116" w:type="dxa"/>
+          </w:tcPr>
+          <w:p>
+            <w:proofErr w:type="spellStart"/>
+            <w:r>
+              <w:t>pcnt_own</w:t>
+            </w:r>
+            <w:proofErr w:type="spellEnd"/>
+          </w:p>
+        </w:tc>
+        <w:tc>
+          <w:tcPr>
+            <w:tcW w:w="3117" w:type="dxa"/>
+          </w:tcPr>
+          <w:p/>
+        </w:tc>
+        <w:tc>
+          <w:tcPr>
+            <w:tcW w:w="3117" w:type="dxa"/>
+          </w:tcPr>
+          <w:p/>
+        </w:tc>
+      </w:tr>
+      <w:tr>
+        <w:tc>
+          <w:tcPr>
+            <w:tcW w:w="3116" w:type="dxa"/>
+          </w:tcPr>
+          <w:p>
+            <w:proofErr w:type="spellStart"/>
+            <w:r>
+              <w:t>pcnt_lw_access</w:t>
+            </w:r>
+            <w:proofErr w:type="spellEnd"/>
+          </w:p>
+        </w:tc>
+        <w:tc>
+          <w:tcPr>
+            <w:tcW w:w="3117" w:type="dxa"/>
+          </w:tcPr>
+          <w:p/>
+        </w:tc>
+        <w:tc>
+          <w:tcPr>
+            <w:tcW w:w="3117" w:type="dxa"/>
+          </w:tcPr>
+          <w:p/>
+        </w:tc>
+      </w:tr>
+      <w:tr>
+        <w:tc>
+          <w:tcPr>
+            <w:tcW w:w="3116" w:type="dxa"/>
+          </w:tcPr>
+          <w:p>
+            <w:proofErr w:type="spellStart"/>
+            <w:r>
+              <w:t>pcnt_obese</w:t>
+            </w:r>
+            <w:proofErr w:type="spellEnd"/>
+          </w:p>
+        </w:tc>
+        <w:tc>
+          <w:tcPr>
+            <w:tcW w:w="3117" w:type="dxa"/>
+          </w:tcPr>
+          <w:p/>
+        </w:tc>
+        <w:tc>
+          <w:tcPr>
+            <w:tcW w:w="3117" w:type="dxa"/>
+          </w:tcPr>
+          <w:p/>
+        </w:tc>
+      </w:tr>
+      <w:tr>
+        <w:tc>
+          <w:tcPr>
+            <w:tcW w:w="3116" w:type="dxa"/>
+          </w:tcPr>
+          <w:p>
+            <w:proofErr w:type="spellStart"/>
+            <w:r>
+              <w:t>food_insecure</w:t>
+            </w:r>
+            <w:proofErr w:type="spellEnd"/>
+          </w:p>
+        </w:tc>
+        <w:tc>
+          <w:tcPr>
+            <w:tcW w:w="3117" w:type="dxa"/>
+          </w:tcPr>
+          <w:p/>
+        </w:tc>
+        <w:tc>
+          <w:tcPr>
+            <w:tcW w:w="3117" w:type="dxa"/>
+          </w:tcPr>
+          <w:p/>
+        </w:tc>
+      </w:tr>
+      <w:tr>
+        <w:tc>
+          <w:tcPr>
+            <w:tcW w:w="3116" w:type="dxa"/>
+          </w:tcPr>
+          <w:p>
+            <w:proofErr w:type="spellStart"/>
+            <w:r>
+              <w:t>pcnt_uninsured</w:t>
+            </w:r>
+            <w:proofErr w:type="spellEnd"/>
+          </w:p>
+        </w:tc>
+        <w:tc>
+          <w:tcPr>
+            <w:tcW w:w="3117" w:type="dxa"/>
+          </w:tcPr>
+          <w:p/>
+        </w:tc>
+        <w:tc>
+          <w:tcPr>
+            <w:tcW w:w="3117" w:type="dxa"/>
+          </w:tcPr>
+          <w:p/>
         </w:tc>
       </w:tr>
     </w:tbl>

</xml_diff>

<commit_message>
script updatae files added
</commit_message>
<xml_diff>
--- a/Writing_literature/study_variables_analysis_vs_validation.docx
+++ b/Writing_literature/study_variables_analysis_vs_validation.docx
@@ -921,16 +921,318 @@
           <w:tcPr>
             <w:tcW w:w="3117" w:type="dxa"/>
           </w:tcPr>
-          <w:p>
+          <w:p/>
+        </w:tc>
+        <w:tc>
+          <w:tcPr>
+            <w:tcW w:w="3117" w:type="dxa"/>
+          </w:tcPr>
+          <w:p/>
+        </w:tc>
+      </w:tr>
+      <w:tr>
+        <w:tc>
+          <w:tcPr>
+            <w:tcW w:w="3116" w:type="dxa"/>
+          </w:tcPr>
+          <w:p>
+            <w:proofErr w:type="spellStart"/>
+            <w:r>
+              <w:t>pcnt_hisp</w:t>
+            </w:r>
+            <w:proofErr w:type="spellEnd"/>
+          </w:p>
+        </w:tc>
+        <w:tc>
+          <w:tcPr>
+            <w:tcW w:w="3117" w:type="dxa"/>
+          </w:tcPr>
+          <w:p>
+            <w:proofErr w:type="spellStart"/>
+            <w:r>
+              <w:t>p</w:t>
+            </w:r>
+            <w:r>
+              <w:t>cnt_hisp_</w:t>
+            </w:r>
+            <w:r>
+              <w:t>ucb</w:t>
+            </w:r>
+            <w:proofErr w:type="spellEnd"/>
+          </w:p>
+        </w:tc>
+        <w:tc>
+          <w:tcPr>
+            <w:tcW w:w="3117" w:type="dxa"/>
+          </w:tcPr>
+          <w:p>
+            <w:proofErr w:type="spellStart"/>
+            <w:r>
+              <w:t>p</w:t>
+            </w:r>
+            <w:r>
+              <w:t>cnt_hisp_</w:t>
+            </w:r>
+            <w:r>
+              <w:t>chr</w:t>
+            </w:r>
+            <w:proofErr w:type="spellEnd"/>
+          </w:p>
+        </w:tc>
+      </w:tr>
+      <w:tr>
+        <w:tc>
+          <w:tcPr>
+            <w:tcW w:w="3116" w:type="dxa"/>
+          </w:tcPr>
+          <w:p>
+            <w:proofErr w:type="spellStart"/>
+            <w:r>
+              <w:t>pcnt_blk</w:t>
+            </w:r>
+            <w:proofErr w:type="spellEnd"/>
+          </w:p>
+        </w:tc>
+        <w:tc>
+          <w:tcPr>
+            <w:tcW w:w="3117" w:type="dxa"/>
+          </w:tcPr>
+          <w:p>
+            <w:proofErr w:type="spellStart"/>
+            <w:r>
+              <w:t>pcnt_</w:t>
+            </w:r>
+            <w:r>
+              <w:t>blk</w:t>
+            </w:r>
+            <w:r>
+              <w:t>_ucb</w:t>
+            </w:r>
+            <w:proofErr w:type="spellEnd"/>
+          </w:p>
+        </w:tc>
+        <w:tc>
+          <w:tcPr>
+            <w:tcW w:w="3117" w:type="dxa"/>
+          </w:tcPr>
+          <w:p>
+            <w:proofErr w:type="spellStart"/>
+            <w:r>
+              <w:t>pcnt_</w:t>
+            </w:r>
+            <w:r>
+              <w:t>blk</w:t>
+            </w:r>
+            <w:r>
+              <w:t>_chr</w:t>
+            </w:r>
+            <w:proofErr w:type="spellEnd"/>
+          </w:p>
+        </w:tc>
+      </w:tr>
+      <w:tr>
+        <w:tc>
+          <w:tcPr>
+            <w:tcW w:w="3116" w:type="dxa"/>
+          </w:tcPr>
+          <w:p>
+            <w:proofErr w:type="spellStart"/>
+            <w:r>
+              <w:t>pcnt_rural</w:t>
+            </w:r>
+            <w:proofErr w:type="spellEnd"/>
+          </w:p>
+        </w:tc>
+        <w:tc>
+          <w:tcPr>
+            <w:tcW w:w="3117" w:type="dxa"/>
+          </w:tcPr>
+          <w:p>
+            <w:proofErr w:type="spellStart"/>
+            <w:r>
+              <w:t>Pcnt_rural_chr</w:t>
+            </w:r>
+            <w:proofErr w:type="spellEnd"/>
+          </w:p>
+        </w:tc>
+        <w:tc>
+          <w:tcPr>
+            <w:tcW w:w="3117" w:type="dxa"/>
+          </w:tcPr>
+          <w:p>
+            <w:r>
+              <w:t>??????????</w:t>
+            </w:r>
+          </w:p>
+        </w:tc>
+      </w:tr>
+      <w:tr>
+        <w:tc>
+          <w:tcPr>
+            <w:tcW w:w="3116" w:type="dxa"/>
+          </w:tcPr>
+          <w:p>
+            <w:proofErr w:type="spellStart"/>
+            <w:r>
+              <w:t>pcnt_sr</w:t>
+            </w:r>
+            <w:proofErr w:type="spellEnd"/>
+          </w:p>
+        </w:tc>
+        <w:tc>
+          <w:tcPr>
+            <w:tcW w:w="3117" w:type="dxa"/>
+          </w:tcPr>
+          <w:p>
+            <w:proofErr w:type="spellStart"/>
+            <w:r>
+              <w:t>pcnt_sr_ucb</w:t>
+            </w:r>
+            <w:proofErr w:type="spellEnd"/>
+          </w:p>
+        </w:tc>
+        <w:tc>
+          <w:tcPr>
+            <w:tcW w:w="3117" w:type="dxa"/>
+          </w:tcPr>
+          <w:p>
+            <w:proofErr w:type="spellStart"/>
+            <w:r>
+              <w:t>pcnt_sr</w:t>
+            </w:r>
+            <w:r>
+              <w:t>_chr</w:t>
+            </w:r>
+            <w:proofErr w:type="spellEnd"/>
+          </w:p>
+        </w:tc>
+      </w:tr>
+      <w:tr>
+        <w:tc>
+          <w:tcPr>
+            <w:tcW w:w="3116" w:type="dxa"/>
+          </w:tcPr>
+          <w:p>
+            <w:proofErr w:type="spellStart"/>
+            <w:r>
+              <w:t>pcnt_unemp</w:t>
+            </w:r>
+            <w:proofErr w:type="spellEnd"/>
+          </w:p>
+        </w:tc>
+        <w:tc>
+          <w:tcPr>
+            <w:tcW w:w="3117" w:type="dxa"/>
+          </w:tcPr>
+          <w:p>
+            <w:proofErr w:type="spellStart"/>
+            <w:r>
+              <w:t>pcnt_unemp</w:t>
+            </w:r>
+            <w:r>
+              <w:t>_bls</w:t>
+            </w:r>
+            <w:proofErr w:type="spellEnd"/>
+          </w:p>
+        </w:tc>
+        <w:tc>
+          <w:tcPr>
+            <w:tcW w:w="3117" w:type="dxa"/>
+          </w:tcPr>
+          <w:p>
+            <w:proofErr w:type="spellStart"/>
+            <w:r>
+              <w:t>pcnt_unemp</w:t>
+            </w:r>
+            <w:r>
+              <w:t>_chr</w:t>
+            </w:r>
+            <w:proofErr w:type="spellEnd"/>
+          </w:p>
+        </w:tc>
+      </w:tr>
+      <w:tr>
+        <w:tc>
+          <w:tcPr>
+            <w:tcW w:w="3116" w:type="dxa"/>
+          </w:tcPr>
+          <w:p>
+            <w:proofErr w:type="spellStart"/>
+            <w:r>
+              <w:t>pcnt_pov</w:t>
+            </w:r>
+            <w:proofErr w:type="spellEnd"/>
+          </w:p>
+        </w:tc>
+        <w:tc>
+          <w:tcPr>
+            <w:tcW w:w="3117" w:type="dxa"/>
+          </w:tcPr>
+          <w:p>
+            <w:proofErr w:type="spellStart"/>
+            <w:r>
+              <w:t>Pcnt_pop_usda</w:t>
+            </w:r>
+            <w:proofErr w:type="spellEnd"/>
+          </w:p>
+        </w:tc>
+        <w:tc>
+          <w:tcPr>
+            <w:tcW w:w="3117" w:type="dxa"/>
+          </w:tcPr>
+          <w:p>
+            <w:proofErr w:type="spellStart"/>
+            <w:r>
+              <w:t>Pcnt_pov_saipe</w:t>
+            </w:r>
+            <w:proofErr w:type="spellEnd"/>
+          </w:p>
+        </w:tc>
+      </w:tr>
+      <w:tr>
+        <w:tc>
+          <w:tcPr>
+            <w:tcW w:w="3116" w:type="dxa"/>
+          </w:tcPr>
+          <w:p>
+            <w:proofErr w:type="spellStart"/>
+            <w:r>
+              <w:t>pcnt_income</w:t>
+            </w:r>
+            <w:proofErr w:type="spellEnd"/>
+          </w:p>
+        </w:tc>
+        <w:tc>
+          <w:tcPr>
+            <w:tcW w:w="3117" w:type="dxa"/>
+          </w:tcPr>
+          <w:p>
+            <w:proofErr w:type="spellStart"/>
+            <w:r>
+              <w:t>pcnt_income</w:t>
+            </w:r>
+            <w:r>
+              <w:t>_saipe</w:t>
+            </w:r>
             <w:bookmarkStart w:id="0" w:name="_GoBack"/>
             <w:bookmarkEnd w:id="0"/>
-          </w:p>
-        </w:tc>
-        <w:tc>
-          <w:tcPr>
-            <w:tcW w:w="3117" w:type="dxa"/>
-          </w:tcPr>
-          <w:p/>
+            <w:proofErr w:type="spellEnd"/>
+          </w:p>
+        </w:tc>
+        <w:tc>
+          <w:tcPr>
+            <w:tcW w:w="3117" w:type="dxa"/>
+          </w:tcPr>
+          <w:p>
+            <w:proofErr w:type="spellStart"/>
+            <w:r>
+              <w:t>pcnt_income_</w:t>
+            </w:r>
+            <w:r>
+              <w:t>chr</w:t>
+            </w:r>
+            <w:proofErr w:type="spellEnd"/>
+          </w:p>
         </w:tc>
       </w:tr>
       <w:tr>
@@ -941,22 +1243,40 @@
           <w:p>
             <w:proofErr w:type="spellStart"/>
             <w:r>
-              <w:t>pcnt_hisp</w:t>
-            </w:r>
-            <w:proofErr w:type="spellEnd"/>
-          </w:p>
-        </w:tc>
-        <w:tc>
-          <w:tcPr>
-            <w:tcW w:w="3117" w:type="dxa"/>
-          </w:tcPr>
-          <w:p/>
-        </w:tc>
-        <w:tc>
-          <w:tcPr>
-            <w:tcW w:w="3117" w:type="dxa"/>
-          </w:tcPr>
-          <w:p/>
+              <w:t>pcnt_own</w:t>
+            </w:r>
+            <w:proofErr w:type="spellEnd"/>
+          </w:p>
+        </w:tc>
+        <w:tc>
+          <w:tcPr>
+            <w:tcW w:w="3117" w:type="dxa"/>
+          </w:tcPr>
+          <w:p>
+            <w:proofErr w:type="spellStart"/>
+            <w:r>
+              <w:t>pcnt_own</w:t>
+            </w:r>
+            <w:r>
+              <w:t>_ucb</w:t>
+            </w:r>
+            <w:proofErr w:type="spellEnd"/>
+          </w:p>
+        </w:tc>
+        <w:tc>
+          <w:tcPr>
+            <w:tcW w:w="3117" w:type="dxa"/>
+          </w:tcPr>
+          <w:p>
+            <w:proofErr w:type="spellStart"/>
+            <w:r>
+              <w:t>pcnt_own</w:t>
+            </w:r>
+            <w:r>
+              <w:t>_chr</w:t>
+            </w:r>
+            <w:proofErr w:type="spellEnd"/>
+          </w:p>
         </w:tc>
       </w:tr>
       <w:tr>
@@ -967,22 +1287,43 @@
           <w:p>
             <w:proofErr w:type="spellStart"/>
             <w:r>
-              <w:t>pcnt_blk</w:t>
-            </w:r>
-            <w:proofErr w:type="spellEnd"/>
-          </w:p>
-        </w:tc>
-        <w:tc>
-          <w:tcPr>
-            <w:tcW w:w="3117" w:type="dxa"/>
-          </w:tcPr>
-          <w:p/>
-        </w:tc>
-        <w:tc>
-          <w:tcPr>
-            <w:tcW w:w="3117" w:type="dxa"/>
-          </w:tcPr>
-          <w:p/>
+              <w:t>pcnt_lw_access</w:t>
+            </w:r>
+            <w:proofErr w:type="spellEnd"/>
+          </w:p>
+        </w:tc>
+        <w:tc>
+          <w:tcPr>
+            <w:tcW w:w="3117" w:type="dxa"/>
+          </w:tcPr>
+          <w:p>
+            <w:proofErr w:type="spellStart"/>
+            <w:r>
+              <w:t>p</w:t>
+            </w:r>
+            <w:r>
+              <w:t>cnt_lw_access_</w:t>
+            </w:r>
+            <w:r>
+              <w:t>usda</w:t>
+            </w:r>
+            <w:proofErr w:type="spellEnd"/>
+          </w:p>
+        </w:tc>
+        <w:tc>
+          <w:tcPr>
+            <w:tcW w:w="3117" w:type="dxa"/>
+          </w:tcPr>
+          <w:p>
+            <w:proofErr w:type="spellStart"/>
+            <w:r>
+              <w:t>pcnt_lw_access</w:t>
+            </w:r>
+            <w:r>
+              <w:t>_chr</w:t>
+            </w:r>
+            <w:proofErr w:type="spellEnd"/>
+          </w:p>
         </w:tc>
       </w:tr>
       <w:tr>
@@ -993,22 +1334,34 @@
           <w:p>
             <w:proofErr w:type="spellStart"/>
             <w:r>
-              <w:t>pcnt_rural</w:t>
-            </w:r>
-            <w:proofErr w:type="spellEnd"/>
-          </w:p>
-        </w:tc>
-        <w:tc>
-          <w:tcPr>
-            <w:tcW w:w="3117" w:type="dxa"/>
-          </w:tcPr>
-          <w:p/>
-        </w:tc>
-        <w:tc>
-          <w:tcPr>
-            <w:tcW w:w="3117" w:type="dxa"/>
-          </w:tcPr>
-          <w:p/>
+              <w:t>pcnt_obese</w:t>
+            </w:r>
+            <w:proofErr w:type="spellEnd"/>
+          </w:p>
+        </w:tc>
+        <w:tc>
+          <w:tcPr>
+            <w:tcW w:w="3117" w:type="dxa"/>
+          </w:tcPr>
+          <w:p>
+            <w:proofErr w:type="spellStart"/>
+            <w:r>
+              <w:t>Pcnt_obese_usda</w:t>
+            </w:r>
+            <w:proofErr w:type="spellEnd"/>
+          </w:p>
+        </w:tc>
+        <w:tc>
+          <w:tcPr>
+            <w:tcW w:w="3117" w:type="dxa"/>
+          </w:tcPr>
+          <w:p>
+            <w:proofErr w:type="spellStart"/>
+            <w:r>
+              <w:t>Pcnt_obese_chr</w:t>
+            </w:r>
+            <w:proofErr w:type="spellEnd"/>
+          </w:p>
         </w:tc>
       </w:tr>
       <w:tr>
@@ -1019,22 +1372,48 @@
           <w:p>
             <w:proofErr w:type="spellStart"/>
             <w:r>
-              <w:t>pcnt_sr</w:t>
-            </w:r>
-            <w:proofErr w:type="spellEnd"/>
-          </w:p>
-        </w:tc>
-        <w:tc>
-          <w:tcPr>
-            <w:tcW w:w="3117" w:type="dxa"/>
-          </w:tcPr>
-          <w:p/>
-        </w:tc>
-        <w:tc>
-          <w:tcPr>
-            <w:tcW w:w="3117" w:type="dxa"/>
-          </w:tcPr>
-          <w:p/>
+              <w:t>food_insec</w:t>
+            </w:r>
+            <w:proofErr w:type="spellEnd"/>
+            <w:r>
+              <w:t xml:space="preserve"> or </w:t>
+            </w:r>
+            <w:proofErr w:type="spellStart"/>
+            <w:r>
+              <w:t>food_rank</w:t>
+            </w:r>
+            <w:proofErr w:type="spellEnd"/>
+          </w:p>
+        </w:tc>
+        <w:tc>
+          <w:tcPr>
+            <w:tcW w:w="3117" w:type="dxa"/>
+          </w:tcPr>
+          <w:p>
+            <w:proofErr w:type="spellStart"/>
+            <w:r>
+              <w:t>food_insec</w:t>
+            </w:r>
+            <w:r>
+              <w:t>_</w:t>
+            </w:r>
+            <w:r>
+              <w:t>chr</w:t>
+            </w:r>
+            <w:proofErr w:type="spellEnd"/>
+          </w:p>
+        </w:tc>
+        <w:tc>
+          <w:tcPr>
+            <w:tcW w:w="3117" w:type="dxa"/>
+          </w:tcPr>
+          <w:p>
+            <w:proofErr w:type="spellStart"/>
+            <w:r>
+              <w:t>Food_rank_chr</w:t>
+            </w:r>
+            <w:proofErr w:type="spellEnd"/>
+          </w:p>
         </w:tc>
       </w:tr>
       <w:tr>
@@ -1045,197 +1424,6 @@
           <w:p>
             <w:proofErr w:type="spellStart"/>
             <w:r>
-              <w:t>pcnt_unemp</w:t>
-            </w:r>
-            <w:proofErr w:type="spellEnd"/>
-          </w:p>
-        </w:tc>
-        <w:tc>
-          <w:tcPr>
-            <w:tcW w:w="3117" w:type="dxa"/>
-          </w:tcPr>
-          <w:p/>
-        </w:tc>
-        <w:tc>
-          <w:tcPr>
-            <w:tcW w:w="3117" w:type="dxa"/>
-          </w:tcPr>
-          <w:p/>
-        </w:tc>
-      </w:tr>
-      <w:tr>
-        <w:tc>
-          <w:tcPr>
-            <w:tcW w:w="3116" w:type="dxa"/>
-          </w:tcPr>
-          <w:p>
-            <w:proofErr w:type="spellStart"/>
-            <w:r>
-              <w:t>pcnt_pov</w:t>
-            </w:r>
-            <w:proofErr w:type="spellEnd"/>
-          </w:p>
-        </w:tc>
-        <w:tc>
-          <w:tcPr>
-            <w:tcW w:w="3117" w:type="dxa"/>
-          </w:tcPr>
-          <w:p/>
-        </w:tc>
-        <w:tc>
-          <w:tcPr>
-            <w:tcW w:w="3117" w:type="dxa"/>
-          </w:tcPr>
-          <w:p/>
-        </w:tc>
-      </w:tr>
-      <w:tr>
-        <w:tc>
-          <w:tcPr>
-            <w:tcW w:w="3116" w:type="dxa"/>
-          </w:tcPr>
-          <w:p>
-            <w:proofErr w:type="spellStart"/>
-            <w:r>
-              <w:t>pcnt_income</w:t>
-            </w:r>
-            <w:proofErr w:type="spellEnd"/>
-          </w:p>
-        </w:tc>
-        <w:tc>
-          <w:tcPr>
-            <w:tcW w:w="3117" w:type="dxa"/>
-          </w:tcPr>
-          <w:p>
-            <w:proofErr w:type="spellStart"/>
-            <w:r>
-              <w:t>pcnt_income</w:t>
-            </w:r>
-            <w:r>
-              <w:t>_saipe</w:t>
-            </w:r>
-            <w:proofErr w:type="spellEnd"/>
-          </w:p>
-        </w:tc>
-        <w:tc>
-          <w:tcPr>
-            <w:tcW w:w="3117" w:type="dxa"/>
-          </w:tcPr>
-          <w:p/>
-        </w:tc>
-      </w:tr>
-      <w:tr>
-        <w:tc>
-          <w:tcPr>
-            <w:tcW w:w="3116" w:type="dxa"/>
-          </w:tcPr>
-          <w:p>
-            <w:proofErr w:type="spellStart"/>
-            <w:r>
-              <w:t>pcnt_own</w:t>
-            </w:r>
-            <w:proofErr w:type="spellEnd"/>
-          </w:p>
-        </w:tc>
-        <w:tc>
-          <w:tcPr>
-            <w:tcW w:w="3117" w:type="dxa"/>
-          </w:tcPr>
-          <w:p/>
-        </w:tc>
-        <w:tc>
-          <w:tcPr>
-            <w:tcW w:w="3117" w:type="dxa"/>
-          </w:tcPr>
-          <w:p/>
-        </w:tc>
-      </w:tr>
-      <w:tr>
-        <w:tc>
-          <w:tcPr>
-            <w:tcW w:w="3116" w:type="dxa"/>
-          </w:tcPr>
-          <w:p>
-            <w:proofErr w:type="spellStart"/>
-            <w:r>
-              <w:t>pcnt_lw_access</w:t>
-            </w:r>
-            <w:proofErr w:type="spellEnd"/>
-          </w:p>
-        </w:tc>
-        <w:tc>
-          <w:tcPr>
-            <w:tcW w:w="3117" w:type="dxa"/>
-          </w:tcPr>
-          <w:p/>
-        </w:tc>
-        <w:tc>
-          <w:tcPr>
-            <w:tcW w:w="3117" w:type="dxa"/>
-          </w:tcPr>
-          <w:p/>
-        </w:tc>
-      </w:tr>
-      <w:tr>
-        <w:tc>
-          <w:tcPr>
-            <w:tcW w:w="3116" w:type="dxa"/>
-          </w:tcPr>
-          <w:p>
-            <w:proofErr w:type="spellStart"/>
-            <w:r>
-              <w:t>pcnt_obese</w:t>
-            </w:r>
-            <w:proofErr w:type="spellEnd"/>
-          </w:p>
-        </w:tc>
-        <w:tc>
-          <w:tcPr>
-            <w:tcW w:w="3117" w:type="dxa"/>
-          </w:tcPr>
-          <w:p/>
-        </w:tc>
-        <w:tc>
-          <w:tcPr>
-            <w:tcW w:w="3117" w:type="dxa"/>
-          </w:tcPr>
-          <w:p/>
-        </w:tc>
-      </w:tr>
-      <w:tr>
-        <w:tc>
-          <w:tcPr>
-            <w:tcW w:w="3116" w:type="dxa"/>
-          </w:tcPr>
-          <w:p>
-            <w:proofErr w:type="spellStart"/>
-            <w:r>
-              <w:t>food_insecure</w:t>
-            </w:r>
-            <w:proofErr w:type="spellEnd"/>
-          </w:p>
-        </w:tc>
-        <w:tc>
-          <w:tcPr>
-            <w:tcW w:w="3117" w:type="dxa"/>
-          </w:tcPr>
-          <w:p/>
-        </w:tc>
-        <w:tc>
-          <w:tcPr>
-            <w:tcW w:w="3117" w:type="dxa"/>
-          </w:tcPr>
-          <w:p/>
-        </w:tc>
-      </w:tr>
-      <w:tr>
-        <w:tc>
-          <w:tcPr>
-            <w:tcW w:w="3116" w:type="dxa"/>
-          </w:tcPr>
-          <w:p>
-            <w:proofErr w:type="spellStart"/>
-            <w:r>
               <w:t>pcnt_uninsured</w:t>
             </w:r>
             <w:proofErr w:type="spellEnd"/>
@@ -1245,13 +1433,23 @@
           <w:tcPr>
             <w:tcW w:w="3117" w:type="dxa"/>
           </w:tcPr>
-          <w:p/>
-        </w:tc>
-        <w:tc>
-          <w:tcPr>
-            <w:tcW w:w="3117" w:type="dxa"/>
-          </w:tcPr>
-          <w:p/>
+          <w:p>
+            <w:proofErr w:type="spellStart"/>
+            <w:r>
+              <w:t>pcnt_uninsured_chr</w:t>
+            </w:r>
+            <w:proofErr w:type="spellEnd"/>
+          </w:p>
+        </w:tc>
+        <w:tc>
+          <w:tcPr>
+            <w:tcW w:w="3117" w:type="dxa"/>
+          </w:tcPr>
+          <w:p>
+            <w:r>
+              <w:t>??????</w:t>
+            </w:r>
+          </w:p>
         </w:tc>
       </w:tr>
     </w:tbl>

</xml_diff>